<commit_message>
Added reference to Google LMS for timetablegenerator.py and updated template
</commit_message>
<xml_diff>
--- a/Courseware/input/Template/LP_TGS-Ref-No_Course-Title_v1.docx
+++ b/Courseware/input/Template/LP_TGS-Ref-No_Course-Title_v1.docx
@@ -40,7 +40,27 @@
           <w:sz w:val="28"/>
           <w:szCs w:val="28"/>
         </w:rPr>
-        <w:t>{{company_logo}}</w:t>
+        <w:t>{{</w:t>
+      </w:r>
+      <w:proofErr w:type="spellStart"/>
+      <w:r>
+        <w:rPr>
+          <w:rFonts w:ascii="Arial" w:eastAsia="Arial" w:hAnsi="Arial" w:cs="Arial"/>
+          <w:bCs/>
+          <w:sz w:val="28"/>
+          <w:szCs w:val="28"/>
+        </w:rPr>
+        <w:t>company_logo</w:t>
+      </w:r>
+      <w:proofErr w:type="spellEnd"/>
+      <w:r>
+        <w:rPr>
+          <w:rFonts w:ascii="Arial" w:eastAsia="Arial" w:hAnsi="Arial" w:cs="Arial"/>
+          <w:bCs/>
+          <w:sz w:val="28"/>
+          <w:szCs w:val="28"/>
+        </w:rPr>
+        <w:t>}}</w:t>
       </w:r>
     </w:p>
     <w:p>
@@ -102,74 +122,71 @@
           <w:sz w:val="28"/>
           <w:szCs w:val="28"/>
         </w:rPr>
-        <w:t>{{Course_Title}}</w:t>
+        <w:t>{{</w:t>
       </w:r>
-    </w:p>
-    <w:p>
-      <w:pPr>
-        <w:spacing w:after="0" w:line="240" w:lineRule="auto"/>
-        <w:jc w:val="center"/>
+      <w:proofErr w:type="spellStart"/>
+      <w:r>
         <w:rPr>
           <w:rFonts w:ascii="Arial" w:eastAsia="Arial" w:hAnsi="Arial" w:cs="Arial"/>
           <w:b/>
           <w:sz w:val="28"/>
           <w:szCs w:val="28"/>
         </w:rPr>
-      </w:pPr>
-    </w:p>
-    <w:p>
-      <w:pPr>
-        <w:spacing w:after="0" w:line="240" w:lineRule="auto"/>
-        <w:jc w:val="center"/>
+        <w:t>Course_Title</w:t>
+      </w:r>
+      <w:proofErr w:type="spellEnd"/>
+      <w:r>
         <w:rPr>
           <w:rFonts w:ascii="Arial" w:eastAsia="Arial" w:hAnsi="Arial" w:cs="Arial"/>
           <w:b/>
           <w:sz w:val="28"/>
           <w:szCs w:val="28"/>
         </w:rPr>
-      </w:pPr>
-      <w:r>
+        <w:t>}}</w:t>
+      </w:r>
+    </w:p>
+    <w:p>
+      <w:pPr>
+        <w:spacing w:after="0" w:line="240" w:lineRule="auto"/>
+        <w:jc w:val="center"/>
         <w:rPr>
           <w:rFonts w:ascii="Arial" w:eastAsia="Arial" w:hAnsi="Arial" w:cs="Arial"/>
           <w:b/>
           <w:sz w:val="28"/>
           <w:szCs w:val="28"/>
         </w:rPr>
-        <w:t xml:space="preserve">TGS Ref No: </w:t>
-      </w:r>
-      <w:r>
+      </w:pPr>
+    </w:p>
+    <w:p>
+      <w:pPr>
+        <w:spacing w:after="0" w:line="240" w:lineRule="auto"/>
+        <w:jc w:val="center"/>
         <w:rPr>
           <w:rFonts w:ascii="Arial" w:eastAsia="Arial" w:hAnsi="Arial" w:cs="Arial"/>
           <w:b/>
           <w:sz w:val="28"/>
           <w:szCs w:val="28"/>
         </w:rPr>
-        <w:t>{{TGS_Ref_No}}</w:t>
-      </w:r>
-    </w:p>
-    <w:p>
-      <w:pPr>
-        <w:spacing w:after="0" w:line="240" w:lineRule="auto"/>
-        <w:jc w:val="center"/>
+      </w:pPr>
+      <w:r>
         <w:rPr>
           <w:rFonts w:ascii="Arial" w:eastAsia="Arial" w:hAnsi="Arial" w:cs="Arial"/>
           <w:b/>
           <w:sz w:val="28"/>
           <w:szCs w:val="28"/>
         </w:rPr>
-      </w:pPr>
-    </w:p>
-    <w:p>
-      <w:pPr>
-        <w:spacing w:after="0" w:line="240" w:lineRule="auto"/>
-        <w:jc w:val="center"/>
+        <w:t xml:space="preserve">TGS Ref No: </w:t>
+      </w:r>
+      <w:r>
         <w:rPr>
           <w:rFonts w:ascii="Arial" w:eastAsia="Arial" w:hAnsi="Arial" w:cs="Arial"/>
           <w:b/>
           <w:sz w:val="28"/>
           <w:szCs w:val="28"/>
         </w:rPr>
-      </w:pPr>
+        <w:t>{{</w:t>
+      </w:r>
+      <w:proofErr w:type="spellStart"/>
       <w:r>
         <w:rPr>
           <w:rFonts w:ascii="Arial" w:eastAsia="Arial" w:hAnsi="Arial" w:cs="Arial"/>
@@ -177,6 +194,49 @@
           <w:sz w:val="28"/>
           <w:szCs w:val="28"/>
         </w:rPr>
+        <w:t>TGS_Ref_No</w:t>
+      </w:r>
+      <w:proofErr w:type="spellEnd"/>
+      <w:r>
+        <w:rPr>
+          <w:rFonts w:ascii="Arial" w:eastAsia="Arial" w:hAnsi="Arial" w:cs="Arial"/>
+          <w:b/>
+          <w:sz w:val="28"/>
+          <w:szCs w:val="28"/>
+        </w:rPr>
+        <w:t>}}</w:t>
+      </w:r>
+    </w:p>
+    <w:p>
+      <w:pPr>
+        <w:spacing w:after="0" w:line="240" w:lineRule="auto"/>
+        <w:jc w:val="center"/>
+        <w:rPr>
+          <w:rFonts w:ascii="Arial" w:eastAsia="Arial" w:hAnsi="Arial" w:cs="Arial"/>
+          <w:b/>
+          <w:sz w:val="28"/>
+          <w:szCs w:val="28"/>
+        </w:rPr>
+      </w:pPr>
+    </w:p>
+    <w:p>
+      <w:pPr>
+        <w:spacing w:after="0" w:line="240" w:lineRule="auto"/>
+        <w:jc w:val="center"/>
+        <w:rPr>
+          <w:rFonts w:ascii="Arial" w:eastAsia="Arial" w:hAnsi="Arial" w:cs="Arial"/>
+          <w:b/>
+          <w:sz w:val="28"/>
+          <w:szCs w:val="28"/>
+        </w:rPr>
+      </w:pPr>
+      <w:r>
+        <w:rPr>
+          <w:rFonts w:ascii="Arial" w:eastAsia="Arial" w:hAnsi="Arial" w:cs="Arial"/>
+          <w:b/>
+          <w:sz w:val="28"/>
+          <w:szCs w:val="28"/>
+        </w:rPr>
         <w:t>Conducted by</w:t>
       </w:r>
     </w:p>
@@ -198,7 +258,27 @@
           <w:sz w:val="28"/>
           <w:szCs w:val="28"/>
         </w:rPr>
-        <w:t>{{Name_of_Organisation}}</w:t>
+        <w:t>{{</w:t>
+      </w:r>
+      <w:proofErr w:type="spellStart"/>
+      <w:r>
+        <w:rPr>
+          <w:rFonts w:ascii="Arial" w:eastAsia="Arial" w:hAnsi="Arial" w:cs="Arial"/>
+          <w:b/>
+          <w:sz w:val="28"/>
+          <w:szCs w:val="28"/>
+        </w:rPr>
+        <w:t>Name_of_Organisation</w:t>
+      </w:r>
+      <w:proofErr w:type="spellEnd"/>
+      <w:r>
+        <w:rPr>
+          <w:rFonts w:ascii="Arial" w:eastAsia="Arial" w:hAnsi="Arial" w:cs="Arial"/>
+          <w:b/>
+          <w:sz w:val="28"/>
+          <w:szCs w:val="28"/>
+        </w:rPr>
+        <w:t>}}</w:t>
       </w:r>
     </w:p>
     <w:p>
@@ -516,7 +596,21 @@
               <w:rPr>
                 <w:rFonts w:ascii="Arial" w:eastAsia="Arial" w:hAnsi="Arial" w:cs="Arial"/>
               </w:rPr>
-              <w:t>{{Name_of_Organisation}}</w:t>
+              <w:t>{{</w:t>
+            </w:r>
+            <w:proofErr w:type="spellStart"/>
+            <w:r>
+              <w:rPr>
+                <w:rFonts w:ascii="Arial" w:eastAsia="Arial" w:hAnsi="Arial" w:cs="Arial"/>
+              </w:rPr>
+              <w:t>Name_of_Organisation</w:t>
+            </w:r>
+            <w:proofErr w:type="spellEnd"/>
+            <w:r>
+              <w:rPr>
+                <w:rFonts w:ascii="Arial" w:eastAsia="Arial" w:hAnsi="Arial" w:cs="Arial"/>
+              </w:rPr>
+              <w:t>}}</w:t>
             </w:r>
           </w:p>
         </w:tc>
@@ -701,12 +795,14 @@
         </w:rPr>
         <w:t xml:space="preserve">% for day in </w:t>
       </w:r>
+      <w:proofErr w:type="spellStart"/>
       <w:r>
         <w:rPr>
           <w:rFonts w:ascii="Arial" w:hAnsi="Arial" w:cs="Arial"/>
         </w:rPr>
         <w:t>lesson_plan</w:t>
       </w:r>
+      <w:proofErr w:type="spellEnd"/>
       <w:r>
         <w:rPr>
           <w:rFonts w:ascii="Arial" w:hAnsi="Arial" w:cs="Arial"/>
@@ -746,7 +842,27 @@
           <w:sz w:val="26"/>
           <w:szCs w:val="26"/>
         </w:rPr>
-        <w:t>{{day.Day}}</w:t>
+        <w:t>{{</w:t>
+      </w:r>
+      <w:proofErr w:type="spellStart"/>
+      <w:proofErr w:type="gramStart"/>
+      <w:r>
+        <w:rPr>
+          <w:rFonts w:ascii="Arial" w:eastAsia="Arial" w:hAnsi="Arial" w:cs="Arial"/>
+          <w:sz w:val="26"/>
+          <w:szCs w:val="26"/>
+        </w:rPr>
+        <w:t>day.Day</w:t>
+      </w:r>
+      <w:proofErr w:type="spellEnd"/>
+      <w:proofErr w:type="gramEnd"/>
+      <w:r>
+        <w:rPr>
+          <w:rFonts w:ascii="Arial" w:eastAsia="Arial" w:hAnsi="Arial" w:cs="Arial"/>
+          <w:sz w:val="26"/>
+          <w:szCs w:val="26"/>
+        </w:rPr>
+        <w:t>}}</w:t>
       </w:r>
     </w:p>
     <w:tbl>
@@ -831,12 +947,37 @@
                 <w:rFonts w:ascii="Arial" w:eastAsia="Arial" w:hAnsi="Arial" w:cs="Arial"/>
               </w:rPr>
             </w:pPr>
+            <w:proofErr w:type="gramStart"/>
             <w:r>
               <w:rPr>
                 <w:rFonts w:ascii="Arial" w:eastAsia="Arial" w:hAnsi="Arial" w:cs="Arial"/>
                 <w:b/>
               </w:rPr>
-              <w:t>Topics(Content/Activty)</w:t>
+              <w:t>Topics(</w:t>
+            </w:r>
+            <w:proofErr w:type="gramEnd"/>
+            <w:r>
+              <w:rPr>
+                <w:rFonts w:ascii="Arial" w:eastAsia="Arial" w:hAnsi="Arial" w:cs="Arial"/>
+                <w:b/>
+              </w:rPr>
+              <w:t>Content/</w:t>
+            </w:r>
+            <w:proofErr w:type="spellStart"/>
+            <w:r>
+              <w:rPr>
+                <w:rFonts w:ascii="Arial" w:eastAsia="Arial" w:hAnsi="Arial" w:cs="Arial"/>
+                <w:b/>
+              </w:rPr>
+              <w:t>Activty</w:t>
+            </w:r>
+            <w:proofErr w:type="spellEnd"/>
+            <w:r>
+              <w:rPr>
+                <w:rFonts w:ascii="Arial" w:eastAsia="Arial" w:hAnsi="Arial" w:cs="Arial"/>
+                <w:b/>
+              </w:rPr>
+              <w:t>)</w:t>
             </w:r>
           </w:p>
         </w:tc>
@@ -951,7 +1092,23 @@
               <w:rPr>
                 <w:rFonts w:ascii="Arial" w:eastAsia="Arial" w:hAnsi="Arial" w:cs="Arial"/>
               </w:rPr>
-              <w:t xml:space="preserve"> for session in day.Sessions %}</w:t>
+              <w:t xml:space="preserve"> for session in </w:t>
+            </w:r>
+            <w:proofErr w:type="spellStart"/>
+            <w:proofErr w:type="gramStart"/>
+            <w:r>
+              <w:rPr>
+                <w:rFonts w:ascii="Arial" w:eastAsia="Arial" w:hAnsi="Arial" w:cs="Arial"/>
+              </w:rPr>
+              <w:t>day.Sessions</w:t>
+            </w:r>
+            <w:proofErr w:type="spellEnd"/>
+            <w:proofErr w:type="gramEnd"/>
+            <w:r>
+              <w:rPr>
+                <w:rFonts w:ascii="Arial" w:eastAsia="Arial" w:hAnsi="Arial" w:cs="Arial"/>
+              </w:rPr>
+              <w:t xml:space="preserve"> %}</w:t>
             </w:r>
           </w:p>
         </w:tc>
@@ -983,11 +1140,33 @@
                 <w:rFonts w:ascii="Arial" w:eastAsia="Arial" w:hAnsi="Arial" w:cs="Arial"/>
               </w:rPr>
             </w:pPr>
-            <w:r>
-              <w:rPr>
-                <w:rFonts w:ascii="Arial" w:eastAsia="Arial" w:hAnsi="Arial" w:cs="Arial"/>
-              </w:rPr>
-              <w:t>{{ session.Time }}</w:t>
+            <w:proofErr w:type="gramStart"/>
+            <w:r>
+              <w:rPr>
+                <w:rFonts w:ascii="Arial" w:eastAsia="Arial" w:hAnsi="Arial" w:cs="Arial"/>
+              </w:rPr>
+              <w:t xml:space="preserve">{{ </w:t>
+            </w:r>
+            <w:proofErr w:type="spellStart"/>
+            <w:r>
+              <w:rPr>
+                <w:rFonts w:ascii="Arial" w:eastAsia="Arial" w:hAnsi="Arial" w:cs="Arial"/>
+              </w:rPr>
+              <w:t>session</w:t>
+            </w:r>
+            <w:proofErr w:type="gramEnd"/>
+            <w:r>
+              <w:rPr>
+                <w:rFonts w:ascii="Arial" w:eastAsia="Arial" w:hAnsi="Arial" w:cs="Arial"/>
+              </w:rPr>
+              <w:t>.Time</w:t>
+            </w:r>
+            <w:proofErr w:type="spellEnd"/>
+            <w:r>
+              <w:rPr>
+                <w:rFonts w:ascii="Arial" w:eastAsia="Arial" w:hAnsi="Arial" w:cs="Arial"/>
+              </w:rPr>
+              <w:t xml:space="preserve"> }}</w:t>
             </w:r>
           </w:p>
         </w:tc>
@@ -1015,26 +1194,60 @@
                 <w:b/>
               </w:rPr>
             </w:pPr>
+            <w:proofErr w:type="gramStart"/>
             <w:r>
               <w:rPr>
                 <w:rFonts w:ascii="Arial" w:eastAsia="Arial" w:hAnsi="Arial" w:cs="Arial"/>
                 <w:b/>
               </w:rPr>
-              <w:t>{{ session.</w:t>
-            </w:r>
+              <w:t xml:space="preserve">{{ </w:t>
+            </w:r>
+            <w:proofErr w:type="spellStart"/>
             <w:r>
               <w:rPr>
                 <w:rFonts w:ascii="Arial" w:eastAsia="Arial" w:hAnsi="Arial" w:cs="Arial"/>
                 <w:b/>
               </w:rPr>
-              <w:t>instruction_title</w:t>
-            </w:r>
+              <w:t>session</w:t>
+            </w:r>
+            <w:proofErr w:type="gramEnd"/>
             <w:r>
               <w:rPr>
                 <w:rFonts w:ascii="Arial" w:eastAsia="Arial" w:hAnsi="Arial" w:cs="Arial"/>
                 <w:b/>
               </w:rPr>
-              <w:t xml:space="preserve"> }}</w:t>
+              <w:t>.</w:t>
+            </w:r>
+            <w:r>
+              <w:rPr>
+                <w:rFonts w:ascii="Arial" w:eastAsia="Arial" w:hAnsi="Arial" w:cs="Arial"/>
+                <w:b/>
+              </w:rPr>
+              <w:t>instruction_</w:t>
+            </w:r>
+            <w:proofErr w:type="gramStart"/>
+            <w:r>
+              <w:rPr>
+                <w:rFonts w:ascii="Arial" w:eastAsia="Arial" w:hAnsi="Arial" w:cs="Arial"/>
+                <w:b/>
+              </w:rPr>
+              <w:t>title</w:t>
+            </w:r>
+            <w:proofErr w:type="spellEnd"/>
+            <w:r>
+              <w:rPr>
+                <w:rFonts w:ascii="Arial" w:eastAsia="Arial" w:hAnsi="Arial" w:cs="Arial"/>
+                <w:b/>
+              </w:rPr>
+              <w:t xml:space="preserve"> }</w:t>
+            </w:r>
+            <w:proofErr w:type="gramEnd"/>
+            <w:r>
+              <w:rPr>
+                <w:rFonts w:ascii="Arial" w:eastAsia="Arial" w:hAnsi="Arial" w:cs="Arial"/>
+                <w:b/>
+              </w:rPr>
+              <w:t>}</w:t>
             </w:r>
           </w:p>
           <w:p>
@@ -1051,7 +1264,73 @@
                 <w:bCs/>
                 <w:highlight w:val="yellow"/>
               </w:rPr>
-              <w:t>{%- if not session.instruction_title.startswith("Activity:") and session.bullet_points %}</w:t>
+              <w:t xml:space="preserve">{%- if not </w:t>
+            </w:r>
+            <w:proofErr w:type="spellStart"/>
+            <w:proofErr w:type="gramStart"/>
+            <w:r>
+              <w:rPr>
+                <w:rFonts w:ascii="Arial" w:eastAsia="Arial" w:hAnsi="Arial" w:cs="Arial"/>
+                <w:bCs/>
+                <w:highlight w:val="yellow"/>
+              </w:rPr>
+              <w:t>session.instruction</w:t>
+            </w:r>
+            <w:proofErr w:type="gramEnd"/>
+            <w:r>
+              <w:rPr>
+                <w:rFonts w:ascii="Arial" w:eastAsia="Arial" w:hAnsi="Arial" w:cs="Arial"/>
+                <w:bCs/>
+                <w:highlight w:val="yellow"/>
+              </w:rPr>
+              <w:t>_</w:t>
+            </w:r>
+            <w:proofErr w:type="gramStart"/>
+            <w:r>
+              <w:rPr>
+                <w:rFonts w:ascii="Arial" w:eastAsia="Arial" w:hAnsi="Arial" w:cs="Arial"/>
+                <w:bCs/>
+                <w:highlight w:val="yellow"/>
+              </w:rPr>
+              <w:t>title.startswith</w:t>
+            </w:r>
+            <w:proofErr w:type="spellEnd"/>
+            <w:proofErr w:type="gramEnd"/>
+            <w:r>
+              <w:rPr>
+                <w:rFonts w:ascii="Arial" w:eastAsia="Arial" w:hAnsi="Arial" w:cs="Arial"/>
+                <w:bCs/>
+                <w:highlight w:val="yellow"/>
+              </w:rPr>
+              <w:t xml:space="preserve">("Activity:") and </w:t>
+            </w:r>
+            <w:proofErr w:type="spellStart"/>
+            <w:proofErr w:type="gramStart"/>
+            <w:r>
+              <w:rPr>
+                <w:rFonts w:ascii="Arial" w:eastAsia="Arial" w:hAnsi="Arial" w:cs="Arial"/>
+                <w:bCs/>
+                <w:highlight w:val="yellow"/>
+              </w:rPr>
+              <w:t>session.bullet</w:t>
+            </w:r>
+            <w:proofErr w:type="gramEnd"/>
+            <w:r>
+              <w:rPr>
+                <w:rFonts w:ascii="Arial" w:eastAsia="Arial" w:hAnsi="Arial" w:cs="Arial"/>
+                <w:bCs/>
+                <w:highlight w:val="yellow"/>
+              </w:rPr>
+              <w:t>_points</w:t>
+            </w:r>
+            <w:proofErr w:type="spellEnd"/>
+            <w:r>
+              <w:rPr>
+                <w:rFonts w:ascii="Arial" w:eastAsia="Arial" w:hAnsi="Arial" w:cs="Arial"/>
+                <w:bCs/>
+                <w:highlight w:val="yellow"/>
+              </w:rPr>
+              <w:t xml:space="preserve"> %}</w:t>
             </w:r>
             <w:r>
               <w:rPr>
@@ -1075,7 +1354,35 @@
                 <w:bCs/>
                 <w:highlight w:val="green"/>
               </w:rPr>
-              <w:t>{%- for bullet in session.bullet_points %}</w:t>
+              <w:t xml:space="preserve">{%- for bullet in </w:t>
+            </w:r>
+            <w:proofErr w:type="spellStart"/>
+            <w:proofErr w:type="gramStart"/>
+            <w:r>
+              <w:rPr>
+                <w:rFonts w:ascii="Arial" w:eastAsia="Arial" w:hAnsi="Arial" w:cs="Arial"/>
+                <w:bCs/>
+                <w:highlight w:val="green"/>
+              </w:rPr>
+              <w:t>session.bullet</w:t>
+            </w:r>
+            <w:proofErr w:type="gramEnd"/>
+            <w:r>
+              <w:rPr>
+                <w:rFonts w:ascii="Arial" w:eastAsia="Arial" w:hAnsi="Arial" w:cs="Arial"/>
+                <w:bCs/>
+                <w:highlight w:val="green"/>
+              </w:rPr>
+              <w:t>_points</w:t>
+            </w:r>
+            <w:proofErr w:type="spellEnd"/>
+            <w:r>
+              <w:rPr>
+                <w:rFonts w:ascii="Arial" w:eastAsia="Arial" w:hAnsi="Arial" w:cs="Arial"/>
+                <w:bCs/>
+                <w:highlight w:val="green"/>
+              </w:rPr>
+              <w:t xml:space="preserve"> %}</w:t>
             </w:r>
             <w:r>
               <w:rPr>
@@ -1098,12 +1405,21 @@
                 <w:bCs/>
               </w:rPr>
             </w:pPr>
-            <w:r>
-              <w:rPr>
-                <w:rFonts w:ascii="Arial" w:eastAsia="Arial" w:hAnsi="Arial" w:cs="Arial"/>
-                <w:bCs/>
-              </w:rPr>
-              <w:t xml:space="preserve">{{ bullet }} </w:t>
+            <w:proofErr w:type="gramStart"/>
+            <w:r>
+              <w:rPr>
+                <w:rFonts w:ascii="Arial" w:eastAsia="Arial" w:hAnsi="Arial" w:cs="Arial"/>
+                <w:bCs/>
+              </w:rPr>
+              <w:t>{{ bullet</w:t>
+            </w:r>
+            <w:proofErr w:type="gramEnd"/>
+            <w:r>
+              <w:rPr>
+                <w:rFonts w:ascii="Arial" w:eastAsia="Arial" w:hAnsi="Arial" w:cs="Arial"/>
+                <w:bCs/>
+              </w:rPr>
+              <w:t xml:space="preserve"> }} </w:t>
             </w:r>
           </w:p>
           <w:p>
@@ -1120,7 +1436,25 @@
                 <w:bCs/>
                 <w:highlight w:val="green"/>
               </w:rPr>
-              <w:t>{%- endfor %}</w:t>
+              <w:t xml:space="preserve">{%- </w:t>
+            </w:r>
+            <w:proofErr w:type="spellStart"/>
+            <w:r>
+              <w:rPr>
+                <w:rFonts w:ascii="Arial" w:eastAsia="Arial" w:hAnsi="Arial" w:cs="Arial"/>
+                <w:bCs/>
+                <w:highlight w:val="green"/>
+              </w:rPr>
+              <w:t>endfor</w:t>
+            </w:r>
+            <w:proofErr w:type="spellEnd"/>
+            <w:r>
+              <w:rPr>
+                <w:rFonts w:ascii="Arial" w:eastAsia="Arial" w:hAnsi="Arial" w:cs="Arial"/>
+                <w:bCs/>
+                <w:highlight w:val="green"/>
+              </w:rPr>
+              <w:t xml:space="preserve"> %}</w:t>
             </w:r>
           </w:p>
           <w:p>
@@ -1178,7 +1512,35 @@
                 <w:bCs/>
                 <w:highlight w:val="green"/>
               </w:rPr>
-              <w:t>{% if "Demonstration" in session.Instructional_Methods %}</w:t>
+              <w:t xml:space="preserve">{% if "Demonstration" in </w:t>
+            </w:r>
+            <w:proofErr w:type="spellStart"/>
+            <w:proofErr w:type="gramStart"/>
+            <w:r>
+              <w:rPr>
+                <w:rFonts w:ascii="Arial" w:eastAsia="Arial" w:hAnsi="Arial" w:cs="Arial"/>
+                <w:bCs/>
+                <w:highlight w:val="green"/>
+              </w:rPr>
+              <w:t>session.Instructional</w:t>
+            </w:r>
+            <w:proofErr w:type="gramEnd"/>
+            <w:r>
+              <w:rPr>
+                <w:rFonts w:ascii="Arial" w:eastAsia="Arial" w:hAnsi="Arial" w:cs="Arial"/>
+                <w:bCs/>
+                <w:highlight w:val="green"/>
+              </w:rPr>
+              <w:t>_Methods</w:t>
+            </w:r>
+            <w:proofErr w:type="spellEnd"/>
+            <w:r>
+              <w:rPr>
+                <w:rFonts w:ascii="Arial" w:eastAsia="Arial" w:hAnsi="Arial" w:cs="Arial"/>
+                <w:bCs/>
+                <w:highlight w:val="green"/>
+              </w:rPr>
+              <w:t xml:space="preserve"> %}</w:t>
             </w:r>
           </w:p>
           <w:p>
@@ -1193,155 +1555,55 @@
               <w:rPr>
                 <w:rFonts w:ascii="Arial" w:eastAsia="Arial" w:hAnsi="Arial" w:cs="Arial"/>
                 <w:bCs/>
-              </w:rPr>
-              <w:t>Facilitator Guidance:</w:t>
-            </w:r>
-          </w:p>
-          <w:p>
-            <w:pPr>
-              <w:pStyle w:val="ListParagraph"/>
-              <w:numPr>
-                <w:ilvl w:val="0"/>
-                <w:numId w:val="5"/>
-              </w:numPr>
-              <w:spacing w:after="0" w:line="240" w:lineRule="auto"/>
-              <w:rPr>
-                <w:rFonts w:ascii="Arial" w:eastAsia="Arial" w:hAnsi="Arial" w:cs="Arial"/>
-                <w:bCs/>
-              </w:rPr>
-            </w:pPr>
-            <w:r>
-              <w:rPr>
-                <w:rFonts w:ascii="Arial" w:eastAsia="Arial" w:hAnsi="Arial" w:cs="Arial"/>
-                <w:bCs/>
-              </w:rPr>
-              <w:t>Facilitator will explain and</w:t>
-            </w:r>
-            <w:r>
-              <w:rPr>
-                <w:rFonts w:ascii="Arial" w:eastAsia="Arial" w:hAnsi="Arial" w:cs="Arial"/>
-                <w:bCs/>
-              </w:rPr>
-              <w:t xml:space="preserve"> </w:t>
-            </w:r>
-            <w:r>
-              <w:rPr>
-                <w:rFonts w:ascii="Arial" w:eastAsia="Arial" w:hAnsi="Arial" w:cs="Arial"/>
-                <w:bCs/>
-              </w:rPr>
-              <w:t>demonstrate the activities to</w:t>
-            </w:r>
-            <w:r>
-              <w:rPr>
-                <w:rFonts w:ascii="Arial" w:eastAsia="Arial" w:hAnsi="Arial" w:cs="Arial"/>
-                <w:bCs/>
-              </w:rPr>
-              <w:t xml:space="preserve"> </w:t>
-            </w:r>
-            <w:r>
-              <w:rPr>
-                <w:rFonts w:ascii="Arial" w:eastAsia="Arial" w:hAnsi="Arial" w:cs="Arial"/>
-                <w:bCs/>
-              </w:rPr>
-              <w:t>learners.</w:t>
-            </w:r>
-          </w:p>
-          <w:p>
-            <w:pPr>
-              <w:pStyle w:val="ListParagraph"/>
-              <w:numPr>
-                <w:ilvl w:val="0"/>
-                <w:numId w:val="5"/>
-              </w:numPr>
-              <w:spacing w:after="0" w:line="240" w:lineRule="auto"/>
-              <w:rPr>
-                <w:rFonts w:ascii="Arial" w:eastAsia="Arial" w:hAnsi="Arial" w:cs="Arial"/>
-                <w:bCs/>
-              </w:rPr>
-            </w:pPr>
-            <w:r>
-              <w:rPr>
-                <w:rFonts w:ascii="Arial" w:eastAsia="Arial" w:hAnsi="Arial" w:cs="Arial"/>
-                <w:bCs/>
-              </w:rPr>
-              <w:t>Facilitators are encouraged to invite</w:t>
-            </w:r>
-            <w:r>
-              <w:rPr>
-                <w:rFonts w:ascii="Arial" w:eastAsia="Arial" w:hAnsi="Arial" w:cs="Arial"/>
-                <w:bCs/>
-              </w:rPr>
-              <w:t xml:space="preserve"> </w:t>
-            </w:r>
-            <w:r>
-              <w:rPr>
-                <w:rFonts w:ascii="Arial" w:eastAsia="Arial" w:hAnsi="Arial" w:cs="Arial"/>
-                <w:bCs/>
-              </w:rPr>
-              <w:t>the learners to share their own</w:t>
-            </w:r>
-            <w:r>
-              <w:rPr>
-                <w:rFonts w:ascii="Arial" w:eastAsia="Arial" w:hAnsi="Arial" w:cs="Arial"/>
-                <w:bCs/>
-              </w:rPr>
-              <w:t xml:space="preserve"> </w:t>
-            </w:r>
-            <w:r>
-              <w:rPr>
-                <w:rFonts w:ascii="Arial" w:eastAsia="Arial" w:hAnsi="Arial" w:cs="Arial"/>
-                <w:bCs/>
-              </w:rPr>
-              <w:t>answers with the class.</w:t>
-            </w:r>
-          </w:p>
-          <w:p>
-            <w:pPr>
-              <w:pStyle w:val="ListParagraph"/>
-              <w:numPr>
-                <w:ilvl w:val="0"/>
-                <w:numId w:val="5"/>
-              </w:numPr>
-              <w:spacing w:after="0" w:line="240" w:lineRule="auto"/>
-              <w:rPr>
-                <w:rFonts w:ascii="Arial" w:eastAsia="Arial" w:hAnsi="Arial" w:cs="Arial"/>
-                <w:bCs/>
-              </w:rPr>
-            </w:pPr>
-            <w:r>
-              <w:rPr>
-                <w:rFonts w:ascii="Arial" w:eastAsia="Arial" w:hAnsi="Arial" w:cs="Arial"/>
-                <w:bCs/>
-              </w:rPr>
-              <w:t>Facilitators are encouraged to share</w:t>
-            </w:r>
-            <w:r>
-              <w:rPr>
-                <w:rFonts w:ascii="Arial" w:eastAsia="Arial" w:hAnsi="Arial" w:cs="Arial"/>
-                <w:bCs/>
-              </w:rPr>
-              <w:t xml:space="preserve"> </w:t>
-            </w:r>
-            <w:r>
-              <w:rPr>
-                <w:rFonts w:ascii="Arial" w:eastAsia="Arial" w:hAnsi="Arial" w:cs="Arial"/>
-                <w:bCs/>
-              </w:rPr>
-              <w:t>their own personal experiences to</w:t>
-            </w:r>
-            <w:r>
-              <w:rPr>
-                <w:rFonts w:ascii="Arial" w:eastAsia="Arial" w:hAnsi="Arial" w:cs="Arial"/>
-                <w:bCs/>
-              </w:rPr>
-              <w:t xml:space="preserve"> </w:t>
-            </w:r>
-            <w:r>
-              <w:rPr>
-                <w:rFonts w:ascii="Arial" w:eastAsia="Arial" w:hAnsi="Arial" w:cs="Arial"/>
-                <w:bCs/>
-              </w:rPr>
-              <w:t>incorporate real-life experiences.</w:t>
+                <w:highlight w:val="green"/>
+              </w:rPr>
+              <w:t xml:space="preserve">{% </w:t>
+            </w:r>
+            <w:proofErr w:type="spellStart"/>
+            <w:r>
+              <w:rPr>
+                <w:rFonts w:ascii="Arial" w:eastAsia="Arial" w:hAnsi="Arial" w:cs="Arial"/>
+                <w:bCs/>
+                <w:highlight w:val="green"/>
+              </w:rPr>
+              <w:t>elif</w:t>
+            </w:r>
+            <w:proofErr w:type="spellEnd"/>
+            <w:r>
+              <w:rPr>
+                <w:rFonts w:ascii="Arial" w:eastAsia="Arial" w:hAnsi="Arial" w:cs="Arial"/>
+                <w:bCs/>
+                <w:highlight w:val="green"/>
+              </w:rPr>
+              <w:t xml:space="preserve"> "Case Study" in </w:t>
+            </w:r>
+            <w:proofErr w:type="spellStart"/>
+            <w:proofErr w:type="gramStart"/>
+            <w:r>
+              <w:rPr>
+                <w:rFonts w:ascii="Arial" w:eastAsia="Arial" w:hAnsi="Arial" w:cs="Arial"/>
+                <w:bCs/>
+                <w:highlight w:val="green"/>
+              </w:rPr>
+              <w:t>session.Instructional</w:t>
+            </w:r>
+            <w:proofErr w:type="gramEnd"/>
+            <w:r>
+              <w:rPr>
+                <w:rFonts w:ascii="Arial" w:eastAsia="Arial" w:hAnsi="Arial" w:cs="Arial"/>
+                <w:bCs/>
+                <w:highlight w:val="green"/>
+              </w:rPr>
+              <w:t>_Methods</w:t>
+            </w:r>
+            <w:proofErr w:type="spellEnd"/>
+            <w:r>
+              <w:rPr>
+                <w:rFonts w:ascii="Arial" w:eastAsia="Arial" w:hAnsi="Arial" w:cs="Arial"/>
+                <w:bCs/>
+                <w:highlight w:val="green"/>
+              </w:rPr>
+              <w:t xml:space="preserve"> %}</w:t>
             </w:r>
           </w:p>
           <w:p>
@@ -1358,7 +1620,23 @@
                 <w:bCs/>
                 <w:highlight w:val="green"/>
               </w:rPr>
-              <w:t>{% elif "Case Study" in session.Instructional_Methods %}</w:t>
+              <w:t>{%</w:t>
+            </w:r>
+            <w:r>
+              <w:rPr>
+                <w:rFonts w:ascii="Arial" w:eastAsia="Arial" w:hAnsi="Arial" w:cs="Arial"/>
+                <w:bCs/>
+                <w:highlight w:val="green"/>
+              </w:rPr>
+              <w:t>-</w:t>
+            </w:r>
+            <w:r>
+              <w:rPr>
+                <w:rFonts w:ascii="Arial" w:eastAsia="Arial" w:hAnsi="Arial" w:cs="Arial"/>
+                <w:bCs/>
+                <w:highlight w:val="green"/>
+              </w:rPr>
+              <w:t xml:space="preserve"> endif %}</w:t>
             </w:r>
           </w:p>
           <w:p>
@@ -1373,169 +1651,25 @@
               <w:rPr>
                 <w:rFonts w:ascii="Arial" w:eastAsia="Arial" w:hAnsi="Arial" w:cs="Arial"/>
                 <w:bCs/>
-              </w:rPr>
-              <w:t>Facilitator Guidance:</w:t>
-            </w:r>
-          </w:p>
-          <w:p>
-            <w:pPr>
-              <w:pStyle w:val="ListParagraph"/>
-              <w:numPr>
-                <w:ilvl w:val="0"/>
-                <w:numId w:val="6"/>
-              </w:numPr>
-              <w:spacing w:after="0" w:line="240" w:lineRule="auto"/>
-              <w:rPr>
-                <w:rFonts w:ascii="Arial" w:eastAsia="Arial" w:hAnsi="Arial" w:cs="Arial"/>
-                <w:bCs/>
-              </w:rPr>
-            </w:pPr>
-            <w:r>
-              <w:rPr>
-                <w:rFonts w:ascii="Arial" w:eastAsia="Arial" w:hAnsi="Arial" w:cs="Arial"/>
-                <w:bCs/>
-              </w:rPr>
-              <w:t>Facilitator will explain and</w:t>
-            </w:r>
-            <w:r>
-              <w:rPr>
-                <w:rFonts w:ascii="Arial" w:eastAsia="Arial" w:hAnsi="Arial" w:cs="Arial"/>
-                <w:bCs/>
-              </w:rPr>
-              <w:t xml:space="preserve"> </w:t>
-            </w:r>
-            <w:r>
-              <w:rPr>
-                <w:rFonts w:ascii="Arial" w:eastAsia="Arial" w:hAnsi="Arial" w:cs="Arial"/>
-                <w:bCs/>
-              </w:rPr>
-              <w:t>demonstrate the activities to</w:t>
-            </w:r>
-            <w:r>
-              <w:rPr>
-                <w:rFonts w:ascii="Arial" w:eastAsia="Arial" w:hAnsi="Arial" w:cs="Arial"/>
-                <w:bCs/>
-              </w:rPr>
-              <w:t xml:space="preserve"> </w:t>
-            </w:r>
-            <w:r>
-              <w:rPr>
-                <w:rFonts w:ascii="Arial" w:eastAsia="Arial" w:hAnsi="Arial" w:cs="Arial"/>
-                <w:bCs/>
-              </w:rPr>
-              <w:t>learners.</w:t>
-            </w:r>
-          </w:p>
-          <w:p>
-            <w:pPr>
-              <w:pStyle w:val="ListParagraph"/>
-              <w:numPr>
-                <w:ilvl w:val="0"/>
-                <w:numId w:val="6"/>
-              </w:numPr>
-              <w:spacing w:after="0" w:line="240" w:lineRule="auto"/>
-              <w:rPr>
-                <w:rFonts w:ascii="Arial" w:eastAsia="Arial" w:hAnsi="Arial" w:cs="Arial"/>
-                <w:bCs/>
-              </w:rPr>
-            </w:pPr>
-            <w:r>
-              <w:rPr>
-                <w:rFonts w:ascii="Arial" w:eastAsia="Arial" w:hAnsi="Arial" w:cs="Arial"/>
-                <w:bCs/>
-              </w:rPr>
-              <w:t>Facilitators are encouraged to invite</w:t>
-            </w:r>
-            <w:r>
-              <w:rPr>
-                <w:rFonts w:ascii="Arial" w:eastAsia="Arial" w:hAnsi="Arial" w:cs="Arial"/>
-                <w:bCs/>
-              </w:rPr>
-              <w:t xml:space="preserve"> </w:t>
-            </w:r>
-            <w:r>
-              <w:rPr>
-                <w:rFonts w:ascii="Arial" w:eastAsia="Arial" w:hAnsi="Arial" w:cs="Arial"/>
-                <w:bCs/>
-              </w:rPr>
-              <w:t>the learners to share their own</w:t>
-            </w:r>
-            <w:r>
-              <w:rPr>
-                <w:rFonts w:ascii="Arial" w:eastAsia="Arial" w:hAnsi="Arial" w:cs="Arial"/>
-                <w:bCs/>
-              </w:rPr>
-              <w:t xml:space="preserve"> </w:t>
-            </w:r>
-            <w:r>
-              <w:rPr>
-                <w:rFonts w:ascii="Arial" w:eastAsia="Arial" w:hAnsi="Arial" w:cs="Arial"/>
-                <w:bCs/>
-              </w:rPr>
-              <w:t>answers with the class.</w:t>
-            </w:r>
-          </w:p>
-          <w:p>
-            <w:pPr>
-              <w:pStyle w:val="ListParagraph"/>
-              <w:numPr>
-                <w:ilvl w:val="0"/>
-                <w:numId w:val="6"/>
-              </w:numPr>
-              <w:spacing w:after="0" w:line="240" w:lineRule="auto"/>
-              <w:rPr>
-                <w:rFonts w:ascii="Arial" w:eastAsia="Arial" w:hAnsi="Arial" w:cs="Arial"/>
-                <w:bCs/>
-              </w:rPr>
-            </w:pPr>
-            <w:r>
-              <w:rPr>
-                <w:rFonts w:ascii="Arial" w:eastAsia="Arial" w:hAnsi="Arial" w:cs="Arial"/>
-                <w:bCs/>
-              </w:rPr>
-              <w:t>Facilitators are encouraged to</w:t>
-            </w:r>
-            <w:r>
-              <w:rPr>
-                <w:rFonts w:ascii="Arial" w:eastAsia="Arial" w:hAnsi="Arial" w:cs="Arial"/>
-                <w:bCs/>
-              </w:rPr>
-              <w:t xml:space="preserve"> </w:t>
-            </w:r>
-            <w:r>
-              <w:rPr>
-                <w:rFonts w:ascii="Arial" w:eastAsia="Arial" w:hAnsi="Arial" w:cs="Arial"/>
-                <w:bCs/>
-              </w:rPr>
-              <w:t>share</w:t>
-            </w:r>
-            <w:r>
-              <w:rPr>
-                <w:rFonts w:ascii="Arial" w:eastAsia="Arial" w:hAnsi="Arial" w:cs="Arial"/>
-                <w:bCs/>
-              </w:rPr>
-              <w:t xml:space="preserve"> </w:t>
-            </w:r>
-            <w:r>
-              <w:rPr>
-                <w:rFonts w:ascii="Arial" w:eastAsia="Arial" w:hAnsi="Arial" w:cs="Arial"/>
-                <w:bCs/>
-              </w:rPr>
-              <w:t>their own personal experiences to</w:t>
-            </w:r>
-            <w:r>
-              <w:rPr>
-                <w:rFonts w:ascii="Arial" w:eastAsia="Arial" w:hAnsi="Arial" w:cs="Arial"/>
-                <w:bCs/>
-              </w:rPr>
-              <w:t xml:space="preserve"> </w:t>
-            </w:r>
-            <w:r>
-              <w:rPr>
-                <w:rFonts w:ascii="Arial" w:eastAsia="Arial" w:hAnsi="Arial" w:cs="Arial"/>
-                <w:bCs/>
-              </w:rPr>
-              <w:t>incorporate real-life experiences.</w:t>
+                <w:highlight w:val="yellow"/>
+              </w:rPr>
+              <w:t>{%</w:t>
+            </w:r>
+            <w:r>
+              <w:rPr>
+                <w:rFonts w:ascii="Arial" w:eastAsia="Arial" w:hAnsi="Arial" w:cs="Arial"/>
+                <w:bCs/>
+                <w:highlight w:val="yellow"/>
+              </w:rPr>
+              <w:t>-</w:t>
+            </w:r>
+            <w:r>
+              <w:rPr>
+                <w:rFonts w:ascii="Arial" w:eastAsia="Arial" w:hAnsi="Arial" w:cs="Arial"/>
+                <w:bCs/>
+                <w:highlight w:val="yellow"/>
+              </w:rPr>
+              <w:t xml:space="preserve"> endif %}</w:t>
             </w:r>
           </w:p>
           <w:p>
@@ -1546,62 +1680,46 @@
                 <w:bCs/>
               </w:rPr>
             </w:pPr>
-            <w:r>
-              <w:rPr>
-                <w:rFonts w:ascii="Arial" w:eastAsia="Arial" w:hAnsi="Arial" w:cs="Arial"/>
-                <w:bCs/>
-                <w:highlight w:val="green"/>
-              </w:rPr>
-              <w:t>{%</w:t>
-            </w:r>
-            <w:r>
-              <w:rPr>
-                <w:rFonts w:ascii="Arial" w:eastAsia="Arial" w:hAnsi="Arial" w:cs="Arial"/>
-                <w:bCs/>
-                <w:highlight w:val="green"/>
-              </w:rPr>
-              <w:t>-</w:t>
-            </w:r>
-            <w:r>
-              <w:rPr>
-                <w:rFonts w:ascii="Arial" w:eastAsia="Arial" w:hAnsi="Arial" w:cs="Arial"/>
-                <w:bCs/>
-                <w:highlight w:val="green"/>
-              </w:rPr>
-              <w:t xml:space="preserve"> endif %}</w:t>
-            </w:r>
           </w:p>
           <w:p>
             <w:pPr>
               <w:spacing w:after="0" w:line="240" w:lineRule="auto"/>
               <w:rPr>
                 <w:rFonts w:ascii="Arial" w:eastAsia="Arial" w:hAnsi="Arial" w:cs="Arial"/>
-                <w:bCs/>
+                <w:b/>
               </w:rPr>
             </w:pPr>
-            <w:r>
-              <w:rPr>
-                <w:rFonts w:ascii="Arial" w:eastAsia="Arial" w:hAnsi="Arial" w:cs="Arial"/>
-                <w:bCs/>
-                <w:highlight w:val="yellow"/>
-              </w:rPr>
-              <w:t>{%</w:t>
-            </w:r>
-            <w:r>
-              <w:rPr>
-                <w:rFonts w:ascii="Arial" w:eastAsia="Arial" w:hAnsi="Arial" w:cs="Arial"/>
-                <w:bCs/>
-                <w:highlight w:val="yellow"/>
-              </w:rPr>
-              <w:t>-</w:t>
-            </w:r>
-            <w:r>
-              <w:rPr>
-                <w:rFonts w:ascii="Arial" w:eastAsia="Arial" w:hAnsi="Arial" w:cs="Arial"/>
-                <w:bCs/>
-                <w:highlight w:val="yellow"/>
-              </w:rPr>
-              <w:t xml:space="preserve"> endif %}</w:t>
+            <w:proofErr w:type="gramStart"/>
+            <w:r>
+              <w:rPr>
+                <w:rFonts w:ascii="Arial" w:eastAsia="Arial" w:hAnsi="Arial" w:cs="Arial"/>
+                <w:b/>
+              </w:rPr>
+              <w:t xml:space="preserve">{{ </w:t>
+            </w:r>
+            <w:proofErr w:type="spellStart"/>
+            <w:r>
+              <w:rPr>
+                <w:rFonts w:ascii="Arial" w:eastAsia="Arial" w:hAnsi="Arial" w:cs="Arial"/>
+                <w:b/>
+              </w:rPr>
+              <w:t>session</w:t>
+            </w:r>
+            <w:proofErr w:type="gramEnd"/>
+            <w:r>
+              <w:rPr>
+                <w:rFonts w:ascii="Arial" w:eastAsia="Arial" w:hAnsi="Arial" w:cs="Arial"/>
+                <w:b/>
+              </w:rPr>
+              <w:t>.reference_line</w:t>
+            </w:r>
+            <w:proofErr w:type="spellEnd"/>
+            <w:r>
+              <w:rPr>
+                <w:rFonts w:ascii="Arial" w:eastAsia="Arial" w:hAnsi="Arial" w:cs="Arial"/>
+                <w:b/>
+              </w:rPr>
+              <w:t xml:space="preserve"> }}</w:t>
             </w:r>
           </w:p>
         </w:tc>
@@ -1628,11 +1746,33 @@
                 <w:rFonts w:ascii="Arial" w:eastAsia="Arial" w:hAnsi="Arial" w:cs="Arial"/>
               </w:rPr>
             </w:pPr>
-            <w:r>
-              <w:rPr>
-                <w:rFonts w:ascii="Arial" w:eastAsia="Arial" w:hAnsi="Arial" w:cs="Arial"/>
-              </w:rPr>
-              <w:t>{{ session.Instructional_Methods }}</w:t>
+            <w:proofErr w:type="gramStart"/>
+            <w:r>
+              <w:rPr>
+                <w:rFonts w:ascii="Arial" w:eastAsia="Arial" w:hAnsi="Arial" w:cs="Arial"/>
+              </w:rPr>
+              <w:t xml:space="preserve">{{ </w:t>
+            </w:r>
+            <w:proofErr w:type="spellStart"/>
+            <w:r>
+              <w:rPr>
+                <w:rFonts w:ascii="Arial" w:eastAsia="Arial" w:hAnsi="Arial" w:cs="Arial"/>
+              </w:rPr>
+              <w:t>session</w:t>
+            </w:r>
+            <w:proofErr w:type="gramEnd"/>
+            <w:r>
+              <w:rPr>
+                <w:rFonts w:ascii="Arial" w:eastAsia="Arial" w:hAnsi="Arial" w:cs="Arial"/>
+              </w:rPr>
+              <w:t>.Instructional_Methods</w:t>
+            </w:r>
+            <w:proofErr w:type="spellEnd"/>
+            <w:r>
+              <w:rPr>
+                <w:rFonts w:ascii="Arial" w:eastAsia="Arial" w:hAnsi="Arial" w:cs="Arial"/>
+              </w:rPr>
+              <w:t xml:space="preserve"> }}</w:t>
             </w:r>
           </w:p>
         </w:tc>
@@ -1659,11 +1799,33 @@
                 <w:rFonts w:ascii="Arial" w:eastAsia="Arial" w:hAnsi="Arial" w:cs="Arial"/>
               </w:rPr>
             </w:pPr>
-            <w:r>
-              <w:rPr>
-                <w:rFonts w:ascii="Arial" w:eastAsia="Arial" w:hAnsi="Arial" w:cs="Arial"/>
-              </w:rPr>
-              <w:t>{{ session.Resources }}</w:t>
+            <w:proofErr w:type="gramStart"/>
+            <w:r>
+              <w:rPr>
+                <w:rFonts w:ascii="Arial" w:eastAsia="Arial" w:hAnsi="Arial" w:cs="Arial"/>
+              </w:rPr>
+              <w:t xml:space="preserve">{{ </w:t>
+            </w:r>
+            <w:proofErr w:type="spellStart"/>
+            <w:r>
+              <w:rPr>
+                <w:rFonts w:ascii="Arial" w:eastAsia="Arial" w:hAnsi="Arial" w:cs="Arial"/>
+              </w:rPr>
+              <w:t>session</w:t>
+            </w:r>
+            <w:proofErr w:type="gramEnd"/>
+            <w:r>
+              <w:rPr>
+                <w:rFonts w:ascii="Arial" w:eastAsia="Arial" w:hAnsi="Arial" w:cs="Arial"/>
+              </w:rPr>
+              <w:t>.Resources</w:t>
+            </w:r>
+            <w:proofErr w:type="spellEnd"/>
+            <w:r>
+              <w:rPr>
+                <w:rFonts w:ascii="Arial" w:eastAsia="Arial" w:hAnsi="Arial" w:cs="Arial"/>
+              </w:rPr>
+              <w:t xml:space="preserve"> }}</w:t>
             </w:r>
           </w:p>
         </w:tc>
@@ -1712,7 +1874,21 @@
               <w:rPr>
                 <w:rFonts w:ascii="Arial" w:eastAsia="Arial" w:hAnsi="Arial" w:cs="Arial"/>
               </w:rPr>
-              <w:t xml:space="preserve"> endfor %}</w:t>
+              <w:t xml:space="preserve"> </w:t>
+            </w:r>
+            <w:proofErr w:type="spellStart"/>
+            <w:r>
+              <w:rPr>
+                <w:rFonts w:ascii="Arial" w:eastAsia="Arial" w:hAnsi="Arial" w:cs="Arial"/>
+              </w:rPr>
+              <w:t>endfor</w:t>
+            </w:r>
+            <w:proofErr w:type="spellEnd"/>
+            <w:r>
+              <w:rPr>
+                <w:rFonts w:ascii="Arial" w:eastAsia="Arial" w:hAnsi="Arial" w:cs="Arial"/>
+              </w:rPr>
+              <w:t xml:space="preserve"> %}</w:t>
             </w:r>
           </w:p>
         </w:tc>
@@ -1729,7 +1905,21 @@
         <w:rPr>
           <w:rFonts w:ascii="Arial" w:hAnsi="Arial" w:cs="Arial"/>
         </w:rPr>
-        <w:t>{% endfor %}</w:t>
+        <w:t xml:space="preserve">{% </w:t>
+      </w:r>
+      <w:proofErr w:type="spellStart"/>
+      <w:r>
+        <w:rPr>
+          <w:rFonts w:ascii="Arial" w:hAnsi="Arial" w:cs="Arial"/>
+        </w:rPr>
+        <w:t>endfor</w:t>
+      </w:r>
+      <w:proofErr w:type="spellEnd"/>
+      <w:r>
+        <w:rPr>
+          <w:rFonts w:ascii="Arial" w:hAnsi="Arial" w:cs="Arial"/>
+        </w:rPr>
+        <w:t xml:space="preserve"> %}</w:t>
       </w:r>
     </w:p>
     <w:p>
@@ -1760,7 +1950,23 @@
           <w:rFonts w:ascii="Arial" w:hAnsi="Arial" w:cs="Arial"/>
           <w:b/>
         </w:rPr>
-        <w:t>{{Total_Training_Hours}}</w:t>
+        <w:t>{{</w:t>
+      </w:r>
+      <w:proofErr w:type="spellStart"/>
+      <w:r>
+        <w:rPr>
+          <w:rFonts w:ascii="Arial" w:hAnsi="Arial" w:cs="Arial"/>
+          <w:b/>
+        </w:rPr>
+        <w:t>Total_Training_Hours</w:t>
+      </w:r>
+      <w:proofErr w:type="spellEnd"/>
+      <w:r>
+        <w:rPr>
+          <w:rFonts w:ascii="Arial" w:hAnsi="Arial" w:cs="Arial"/>
+          <w:b/>
+        </w:rPr>
+        <w:t>}}</w:t>
       </w:r>
     </w:p>
     <w:p>
@@ -1786,7 +1992,23 @@
           <w:rFonts w:ascii="Arial" w:hAnsi="Arial" w:cs="Arial"/>
           <w:b/>
         </w:rPr>
-        <w:t>{{Total_Assessment_Hours}}</w:t>
+        <w:t>{{</w:t>
+      </w:r>
+      <w:proofErr w:type="spellStart"/>
+      <w:r>
+        <w:rPr>
+          <w:rFonts w:ascii="Arial" w:hAnsi="Arial" w:cs="Arial"/>
+          <w:b/>
+        </w:rPr>
+        <w:t>Total_Assessment_Hours</w:t>
+      </w:r>
+      <w:proofErr w:type="spellEnd"/>
+      <w:r>
+        <w:rPr>
+          <w:rFonts w:ascii="Arial" w:hAnsi="Arial" w:cs="Arial"/>
+          <w:b/>
+        </w:rPr>
+        <w:t>}}</w:t>
       </w:r>
     </w:p>
     <w:bookmarkEnd w:id="1"/>
@@ -1875,8 +2097,9 @@
         <w:sz w:val="16"/>
         <w:szCs w:val="16"/>
       </w:rPr>
-      <w:t>{{Name_of_Organisation}}</w:t>
-    </w:r>
+      <w:t>{{</w:t>
+    </w:r>
+    <w:proofErr w:type="spellStart"/>
     <w:r>
       <w:rPr>
         <w:rFonts w:ascii="Arial" w:eastAsia="Arial" w:hAnsi="Arial" w:cs="Arial"/>
@@ -1884,8 +2107,9 @@
         <w:sz w:val="16"/>
         <w:szCs w:val="16"/>
       </w:rPr>
-      <w:t xml:space="preserve">. All rights reserved.  This document is provided for the explicit use and guidance of trainers approved by </w:t>
-    </w:r>
+      <w:t>Name_of_Organisation</w:t>
+    </w:r>
+    <w:proofErr w:type="spellEnd"/>
     <w:r>
       <w:rPr>
         <w:rFonts w:ascii="Arial" w:eastAsia="Arial" w:hAnsi="Arial" w:cs="Arial"/>
@@ -1893,7 +2117,7 @@
         <w:sz w:val="16"/>
         <w:szCs w:val="16"/>
       </w:rPr>
-      <w:t>{{Name_of_Organisation}}</w:t>
+      <w:t>}}</w:t>
     </w:r>
     <w:r>
       <w:rPr>
@@ -1902,7 +2126,7 @@
         <w:sz w:val="16"/>
         <w:szCs w:val="16"/>
       </w:rPr>
-      <w:t xml:space="preserve"> as information resource only. Any other use of this  document or parts thereof,  including  reproduction,  publication,  distribution,  transmission,  re-transmission  or  public showing, or  storage  in a  retrieval system  in  any  form, electronic or  otherwise, for  purposes other than that  expressly stated above  without the express  permission of </w:t>
+      <w:t xml:space="preserve">. All rights reserved.  This document is provided for the explicit use and guidance of trainers approved by </w:t>
     </w:r>
     <w:r>
       <w:rPr>
@@ -1911,8 +2135,9 @@
         <w:sz w:val="16"/>
         <w:szCs w:val="16"/>
       </w:rPr>
-      <w:t>{{Name_of_Organisation}}</w:t>
-    </w:r>
+      <w:t>{{</w:t>
+    </w:r>
+    <w:proofErr w:type="spellStart"/>
     <w:r>
       <w:rPr>
         <w:rFonts w:ascii="Arial" w:eastAsia="Arial" w:hAnsi="Arial" w:cs="Arial"/>
@@ -1920,7 +2145,344 @@
         <w:sz w:val="16"/>
         <w:szCs w:val="16"/>
       </w:rPr>
-      <w:t xml:space="preserve"> is strictly  prohibited.</w:t>
+      <w:t>Name_of_Organisation</w:t>
+    </w:r>
+    <w:proofErr w:type="spellEnd"/>
+    <w:r>
+      <w:rPr>
+        <w:rFonts w:ascii="Arial" w:eastAsia="Arial" w:hAnsi="Arial" w:cs="Arial"/>
+        <w:i/>
+        <w:sz w:val="16"/>
+        <w:szCs w:val="16"/>
+      </w:rPr>
+      <w:t>}}</w:t>
+    </w:r>
+    <w:r>
+      <w:rPr>
+        <w:rFonts w:ascii="Arial" w:eastAsia="Arial" w:hAnsi="Arial" w:cs="Arial"/>
+        <w:i/>
+        <w:sz w:val="16"/>
+        <w:szCs w:val="16"/>
+      </w:rPr>
+      <w:t xml:space="preserve"> as information resource only. Any other use of </w:t>
+    </w:r>
+    <w:proofErr w:type="gramStart"/>
+    <w:r>
+      <w:rPr>
+        <w:rFonts w:ascii="Arial" w:eastAsia="Arial" w:hAnsi="Arial" w:cs="Arial"/>
+        <w:i/>
+        <w:sz w:val="16"/>
+        <w:szCs w:val="16"/>
+      </w:rPr>
+      <w:t>this  document</w:t>
+    </w:r>
+    <w:proofErr w:type="gramEnd"/>
+    <w:r>
+      <w:rPr>
+        <w:rFonts w:ascii="Arial" w:eastAsia="Arial" w:hAnsi="Arial" w:cs="Arial"/>
+        <w:i/>
+        <w:sz w:val="16"/>
+        <w:szCs w:val="16"/>
+      </w:rPr>
+      <w:t xml:space="preserve"> or parts </w:t>
+    </w:r>
+    <w:proofErr w:type="gramStart"/>
+    <w:r>
+      <w:rPr>
+        <w:rFonts w:ascii="Arial" w:eastAsia="Arial" w:hAnsi="Arial" w:cs="Arial"/>
+        <w:i/>
+        <w:sz w:val="16"/>
+        <w:szCs w:val="16"/>
+      </w:rPr>
+      <w:t>thereof,  including</w:t>
+    </w:r>
+    <w:proofErr w:type="gramEnd"/>
+    <w:r>
+      <w:rPr>
+        <w:rFonts w:ascii="Arial" w:eastAsia="Arial" w:hAnsi="Arial" w:cs="Arial"/>
+        <w:i/>
+        <w:sz w:val="16"/>
+        <w:szCs w:val="16"/>
+      </w:rPr>
+      <w:t xml:space="preserve">  </w:t>
+    </w:r>
+    <w:proofErr w:type="gramStart"/>
+    <w:r>
+      <w:rPr>
+        <w:rFonts w:ascii="Arial" w:eastAsia="Arial" w:hAnsi="Arial" w:cs="Arial"/>
+        <w:i/>
+        <w:sz w:val="16"/>
+        <w:szCs w:val="16"/>
+      </w:rPr>
+      <w:t>reproduction,  publication,  distribution,  transmission,  re</w:t>
+    </w:r>
+    <w:proofErr w:type="gramEnd"/>
+    <w:r>
+      <w:rPr>
+        <w:rFonts w:ascii="Arial" w:eastAsia="Arial" w:hAnsi="Arial" w:cs="Arial"/>
+        <w:i/>
+        <w:sz w:val="16"/>
+        <w:szCs w:val="16"/>
+      </w:rPr>
+      <w:t>-</w:t>
+    </w:r>
+    <w:proofErr w:type="gramStart"/>
+    <w:r>
+      <w:rPr>
+        <w:rFonts w:ascii="Arial" w:eastAsia="Arial" w:hAnsi="Arial" w:cs="Arial"/>
+        <w:i/>
+        <w:sz w:val="16"/>
+        <w:szCs w:val="16"/>
+      </w:rPr>
+      <w:t>transmission  or</w:t>
+    </w:r>
+    <w:proofErr w:type="gramEnd"/>
+    <w:r>
+      <w:rPr>
+        <w:rFonts w:ascii="Arial" w:eastAsia="Arial" w:hAnsi="Arial" w:cs="Arial"/>
+        <w:i/>
+        <w:sz w:val="16"/>
+        <w:szCs w:val="16"/>
+      </w:rPr>
+      <w:t xml:space="preserve">  public showing, </w:t>
+    </w:r>
+    <w:proofErr w:type="gramStart"/>
+    <w:r>
+      <w:rPr>
+        <w:rFonts w:ascii="Arial" w:eastAsia="Arial" w:hAnsi="Arial" w:cs="Arial"/>
+        <w:i/>
+        <w:sz w:val="16"/>
+        <w:szCs w:val="16"/>
+      </w:rPr>
+      <w:t>or  storage</w:t>
+    </w:r>
+    <w:proofErr w:type="gramEnd"/>
+    <w:r>
+      <w:rPr>
+        <w:rFonts w:ascii="Arial" w:eastAsia="Arial" w:hAnsi="Arial" w:cs="Arial"/>
+        <w:i/>
+        <w:sz w:val="16"/>
+        <w:szCs w:val="16"/>
+      </w:rPr>
+      <w:t xml:space="preserve">  in </w:t>
+    </w:r>
+    <w:proofErr w:type="gramStart"/>
+    <w:r>
+      <w:rPr>
+        <w:rFonts w:ascii="Arial" w:eastAsia="Arial" w:hAnsi="Arial" w:cs="Arial"/>
+        <w:i/>
+        <w:sz w:val="16"/>
+        <w:szCs w:val="16"/>
+      </w:rPr>
+      <w:t>a  retrieval</w:t>
+    </w:r>
+    <w:proofErr w:type="gramEnd"/>
+    <w:r>
+      <w:rPr>
+        <w:rFonts w:ascii="Arial" w:eastAsia="Arial" w:hAnsi="Arial" w:cs="Arial"/>
+        <w:i/>
+        <w:sz w:val="16"/>
+        <w:szCs w:val="16"/>
+      </w:rPr>
+      <w:t xml:space="preserve"> </w:t>
+    </w:r>
+    <w:proofErr w:type="gramStart"/>
+    <w:r>
+      <w:rPr>
+        <w:rFonts w:ascii="Arial" w:eastAsia="Arial" w:hAnsi="Arial" w:cs="Arial"/>
+        <w:i/>
+        <w:sz w:val="16"/>
+        <w:szCs w:val="16"/>
+      </w:rPr>
+      <w:t>system  in</w:t>
+    </w:r>
+    <w:proofErr w:type="gramEnd"/>
+    <w:r>
+      <w:rPr>
+        <w:rFonts w:ascii="Arial" w:eastAsia="Arial" w:hAnsi="Arial" w:cs="Arial"/>
+        <w:i/>
+        <w:sz w:val="16"/>
+        <w:szCs w:val="16"/>
+      </w:rPr>
+      <w:t xml:space="preserve">  </w:t>
+    </w:r>
+    <w:proofErr w:type="gramStart"/>
+    <w:r>
+      <w:rPr>
+        <w:rFonts w:ascii="Arial" w:eastAsia="Arial" w:hAnsi="Arial" w:cs="Arial"/>
+        <w:i/>
+        <w:sz w:val="16"/>
+        <w:szCs w:val="16"/>
+      </w:rPr>
+      <w:t>any  form</w:t>
+    </w:r>
+    <w:proofErr w:type="gramEnd"/>
+    <w:r>
+      <w:rPr>
+        <w:rFonts w:ascii="Arial" w:eastAsia="Arial" w:hAnsi="Arial" w:cs="Arial"/>
+        <w:i/>
+        <w:sz w:val="16"/>
+        <w:szCs w:val="16"/>
+      </w:rPr>
+      <w:t xml:space="preserve">, electronic </w:t>
+    </w:r>
+    <w:proofErr w:type="gramStart"/>
+    <w:r>
+      <w:rPr>
+        <w:rFonts w:ascii="Arial" w:eastAsia="Arial" w:hAnsi="Arial" w:cs="Arial"/>
+        <w:i/>
+        <w:sz w:val="16"/>
+        <w:szCs w:val="16"/>
+      </w:rPr>
+      <w:t>or  otherwise</w:t>
+    </w:r>
+    <w:proofErr w:type="gramEnd"/>
+    <w:r>
+      <w:rPr>
+        <w:rFonts w:ascii="Arial" w:eastAsia="Arial" w:hAnsi="Arial" w:cs="Arial"/>
+        <w:i/>
+        <w:sz w:val="16"/>
+        <w:szCs w:val="16"/>
+      </w:rPr>
+      <w:t xml:space="preserve">, </w:t>
+    </w:r>
+    <w:proofErr w:type="gramStart"/>
+    <w:r>
+      <w:rPr>
+        <w:rFonts w:ascii="Arial" w:eastAsia="Arial" w:hAnsi="Arial" w:cs="Arial"/>
+        <w:i/>
+        <w:sz w:val="16"/>
+        <w:szCs w:val="16"/>
+      </w:rPr>
+      <w:t>for  purposes</w:t>
+    </w:r>
+    <w:proofErr w:type="gramEnd"/>
+    <w:r>
+      <w:rPr>
+        <w:rFonts w:ascii="Arial" w:eastAsia="Arial" w:hAnsi="Arial" w:cs="Arial"/>
+        <w:i/>
+        <w:sz w:val="16"/>
+        <w:szCs w:val="16"/>
+      </w:rPr>
+      <w:t xml:space="preserve"> other than </w:t>
+    </w:r>
+    <w:proofErr w:type="gramStart"/>
+    <w:r>
+      <w:rPr>
+        <w:rFonts w:ascii="Arial" w:eastAsia="Arial" w:hAnsi="Arial" w:cs="Arial"/>
+        <w:i/>
+        <w:sz w:val="16"/>
+        <w:szCs w:val="16"/>
+      </w:rPr>
+      <w:t>that  expressly</w:t>
+    </w:r>
+    <w:proofErr w:type="gramEnd"/>
+    <w:r>
+      <w:rPr>
+        <w:rFonts w:ascii="Arial" w:eastAsia="Arial" w:hAnsi="Arial" w:cs="Arial"/>
+        <w:i/>
+        <w:sz w:val="16"/>
+        <w:szCs w:val="16"/>
+      </w:rPr>
+      <w:t xml:space="preserve"> stated </w:t>
+    </w:r>
+    <w:proofErr w:type="gramStart"/>
+    <w:r>
+      <w:rPr>
+        <w:rFonts w:ascii="Arial" w:eastAsia="Arial" w:hAnsi="Arial" w:cs="Arial"/>
+        <w:i/>
+        <w:sz w:val="16"/>
+        <w:szCs w:val="16"/>
+      </w:rPr>
+      <w:t>above  without</w:t>
+    </w:r>
+    <w:proofErr w:type="gramEnd"/>
+    <w:r>
+      <w:rPr>
+        <w:rFonts w:ascii="Arial" w:eastAsia="Arial" w:hAnsi="Arial" w:cs="Arial"/>
+        <w:i/>
+        <w:sz w:val="16"/>
+        <w:szCs w:val="16"/>
+      </w:rPr>
+      <w:t xml:space="preserve"> the </w:t>
+    </w:r>
+    <w:proofErr w:type="gramStart"/>
+    <w:r>
+      <w:rPr>
+        <w:rFonts w:ascii="Arial" w:eastAsia="Arial" w:hAnsi="Arial" w:cs="Arial"/>
+        <w:i/>
+        <w:sz w:val="16"/>
+        <w:szCs w:val="16"/>
+      </w:rPr>
+      <w:t>express  permission</w:t>
+    </w:r>
+    <w:proofErr w:type="gramEnd"/>
+    <w:r>
+      <w:rPr>
+        <w:rFonts w:ascii="Arial" w:eastAsia="Arial" w:hAnsi="Arial" w:cs="Arial"/>
+        <w:i/>
+        <w:sz w:val="16"/>
+        <w:szCs w:val="16"/>
+      </w:rPr>
+      <w:t xml:space="preserve"> of </w:t>
+    </w:r>
+    <w:r>
+      <w:rPr>
+        <w:rFonts w:ascii="Arial" w:eastAsia="Arial" w:hAnsi="Arial" w:cs="Arial"/>
+        <w:i/>
+        <w:sz w:val="16"/>
+        <w:szCs w:val="16"/>
+      </w:rPr>
+      <w:t>{{</w:t>
+    </w:r>
+    <w:proofErr w:type="spellStart"/>
+    <w:r>
+      <w:rPr>
+        <w:rFonts w:ascii="Arial" w:eastAsia="Arial" w:hAnsi="Arial" w:cs="Arial"/>
+        <w:i/>
+        <w:sz w:val="16"/>
+        <w:szCs w:val="16"/>
+      </w:rPr>
+      <w:t>Name_of_Organisation</w:t>
+    </w:r>
+    <w:proofErr w:type="spellEnd"/>
+    <w:r>
+      <w:rPr>
+        <w:rFonts w:ascii="Arial" w:eastAsia="Arial" w:hAnsi="Arial" w:cs="Arial"/>
+        <w:i/>
+        <w:sz w:val="16"/>
+        <w:szCs w:val="16"/>
+      </w:rPr>
+      <w:t>}}</w:t>
+    </w:r>
+    <w:r>
+      <w:rPr>
+        <w:rFonts w:ascii="Arial" w:eastAsia="Arial" w:hAnsi="Arial" w:cs="Arial"/>
+        <w:i/>
+        <w:sz w:val="16"/>
+        <w:szCs w:val="16"/>
+      </w:rPr>
+      <w:t xml:space="preserve"> is </w:t>
+    </w:r>
+    <w:proofErr w:type="gramStart"/>
+    <w:r>
+      <w:rPr>
+        <w:rFonts w:ascii="Arial" w:eastAsia="Arial" w:hAnsi="Arial" w:cs="Arial"/>
+        <w:i/>
+        <w:sz w:val="16"/>
+        <w:szCs w:val="16"/>
+      </w:rPr>
+      <w:t>strictly  prohibited</w:t>
+    </w:r>
+    <w:proofErr w:type="gramEnd"/>
+    <w:r>
+      <w:rPr>
+        <w:rFonts w:ascii="Arial" w:eastAsia="Arial" w:hAnsi="Arial" w:cs="Arial"/>
+        <w:i/>
+        <w:sz w:val="16"/>
+        <w:szCs w:val="16"/>
+      </w:rPr>
+      <w:t>.</w:t>
     </w:r>
   </w:p>
   <w:p>
@@ -3336,7 +3898,6 @@
   <w:style w:type="character" w:default="1" w:styleId="DefaultParagraphFont">
     <w:name w:val="Default Paragraph Font"/>
     <w:uiPriority w:val="1"/>
-    <w:semiHidden/>
     <w:unhideWhenUsed/>
   </w:style>
   <w:style w:type="table" w:default="1" w:styleId="TableNormal">

</xml_diff>